<commit_message>
Synopsis modified/ended; js and styles modified
</commit_message>
<xml_diff>
--- a/Web-tekniikat/my_page/documentation/synopsis.docx
+++ b/Web-tekniikat/my_page/documentation/synopsis.docx
@@ -5,15 +5,31 @@
     <w:p>
       <w:pPr>
         <w:jc w:val="both"/>
-        <w:rPr>
-          <w:lang w:val="fi-FI"/>
-        </w:rPr>
-      </w:pPr>
-      <w:r>
-        <w:rPr>
-          <w:lang w:val="fi-FI"/>
-        </w:rPr>
-        <w:t>Mitä tehdään? Tä</w:t>
+        <w:outlineLvl w:val="0"/>
+        <w:rPr>
+          <w:lang w:val="fi-FI"/>
+        </w:rPr>
+      </w:pPr>
+      <w:r>
+        <w:rPr>
+          <w:lang w:val="fi-FI"/>
+        </w:rPr>
+        <w:t>Mitä tehdään?</w:t>
+      </w:r>
+    </w:p>
+    <w:p>
+      <w:pPr>
+        <w:jc w:val="both"/>
+        <w:outlineLvl w:val="0"/>
+        <w:rPr>
+          <w:lang w:val="fi-FI"/>
+        </w:rPr>
+      </w:pPr>
+      <w:r>
+        <w:rPr>
+          <w:lang w:val="fi-FI"/>
+        </w:rPr>
+        <w:t>Tä</w:t>
       </w:r>
       <w:r>
         <w:rPr>
@@ -57,33 +73,61 @@
     <w:p>
       <w:pPr>
         <w:jc w:val="both"/>
-        <w:rPr>
-          <w:lang w:val="fi-FI"/>
-        </w:rPr>
-      </w:pPr>
-      <w:r>
-        <w:rPr>
-          <w:lang w:val="fi-FI"/>
-        </w:rPr>
-        <w:t xml:space="preserve">Kenelle tehdään? </w:t>
-      </w:r>
-      <w:r>
-        <w:rPr>
-          <w:lang w:val="fi-FI"/>
-        </w:rPr>
-        <w:t>Sivusto on tehty opiskelu- ja työnantajanry</w:t>
-      </w:r>
-      <w:r>
-        <w:rPr>
-          <w:lang w:val="fi-FI"/>
-        </w:rPr>
-        <w:t>hmälle</w:t>
-      </w:r>
-      <w:r>
-        <w:rPr>
-          <w:lang w:val="fi-FI"/>
-        </w:rPr>
-        <w:t xml:space="preserve"> (tulevaisuudesta)</w:t>
+        <w:outlineLvl w:val="0"/>
+        <w:rPr>
+          <w:lang w:val="fi-FI"/>
+        </w:rPr>
+      </w:pPr>
+      <w:r>
+        <w:rPr>
+          <w:lang w:val="fi-FI"/>
+        </w:rPr>
+        <w:t>Kenelle tehdään?</w:t>
+      </w:r>
+    </w:p>
+    <w:p>
+      <w:pPr>
+        <w:jc w:val="both"/>
+        <w:outlineLvl w:val="0"/>
+        <w:rPr>
+          <w:lang w:val="fi-FI"/>
+        </w:rPr>
+      </w:pPr>
+      <w:r>
+        <w:rPr>
+          <w:lang w:val="fi-FI"/>
+        </w:rPr>
+        <w:t>Sivusto on tehty opiskelu</w:t>
+      </w:r>
+      <w:r>
+        <w:rPr>
+          <w:lang w:val="fi-FI"/>
+        </w:rPr>
+        <w:t>ry</w:t>
+      </w:r>
+      <w:r>
+        <w:rPr>
+          <w:lang w:val="fi-FI"/>
+        </w:rPr>
+        <w:t>hmäll</w:t>
+      </w:r>
+      <w:r>
+        <w:rPr>
+          <w:lang w:val="fi-FI"/>
+        </w:rPr>
+        <w:t xml:space="preserve">e ja </w:t>
+      </w:r>
+      <w:r>
+        <w:rPr>
+          <w:lang w:val="fi-FI"/>
+        </w:rPr>
+        <w:t>työmar</w:t>
+      </w:r>
+      <w:r>
+        <w:rPr>
+          <w:lang w:val="fi-FI"/>
+        </w:rPr>
+        <w:t>kkinoille</w:t>
       </w:r>
       <w:r>
         <w:rPr>
@@ -103,21 +147,45 @@
     <w:p>
       <w:pPr>
         <w:jc w:val="both"/>
-        <w:rPr>
-          <w:lang w:val="fi-FI"/>
-        </w:rPr>
-      </w:pPr>
-      <w:r>
-        <w:rPr>
-          <w:lang w:val="fi-FI"/>
-        </w:rPr>
-        <w:t xml:space="preserve">Kuka tekee? </w:t>
-      </w:r>
-      <w:r>
-        <w:rPr>
-          <w:lang w:val="fi-FI"/>
-        </w:rPr>
-        <w:t>Tekijä on Dmitry Sklyarov, JAMKin opiskelija</w:t>
+        <w:outlineLvl w:val="0"/>
+        <w:rPr>
+          <w:lang w:val="fi-FI"/>
+        </w:rPr>
+      </w:pPr>
+      <w:r>
+        <w:rPr>
+          <w:lang w:val="fi-FI"/>
+        </w:rPr>
+        <w:t>Kuka tekee?</w:t>
+      </w:r>
+    </w:p>
+    <w:p>
+      <w:pPr>
+        <w:jc w:val="both"/>
+        <w:outlineLvl w:val="0"/>
+        <w:rPr>
+          <w:lang w:val="fi-FI"/>
+        </w:rPr>
+      </w:pPr>
+      <w:r>
+        <w:rPr>
+          <w:lang w:val="fi-FI"/>
+        </w:rPr>
+        <w:t xml:space="preserve">Tekijä on Dmitry Sklyarov, </w:t>
+      </w:r>
+      <w:proofErr w:type="spellStart"/>
+      <w:r>
+        <w:rPr>
+          <w:lang w:val="fi-FI"/>
+        </w:rPr>
+        <w:t>JAMKin</w:t>
+      </w:r>
+      <w:proofErr w:type="spellEnd"/>
+      <w:r>
+        <w:rPr>
+          <w:lang w:val="fi-FI"/>
+        </w:rPr>
+        <w:t xml:space="preserve"> opiskelija</w:t>
       </w:r>
       <w:r>
         <w:rPr>
@@ -145,8 +213,16 @@
         <w:rPr>
           <w:lang w:val="fi-FI"/>
         </w:rPr>
-        <w:t xml:space="preserve">Laajuus? </w:t>
-      </w:r>
+        <w:t>Laajuus?</w:t>
+      </w:r>
+    </w:p>
+    <w:p>
+      <w:pPr>
+        <w:jc w:val="both"/>
+        <w:rPr>
+          <w:lang w:val="fi-FI"/>
+        </w:rPr>
+      </w:pPr>
       <w:r>
         <w:rPr>
           <w:lang w:val="fi-FI"/>
@@ -181,200 +257,106 @@
         <w:rPr>
           <w:lang w:val="fi-FI"/>
         </w:rPr>
-        <w:t xml:space="preserve"> ja myös (tällä hetkellä)</w:t>
-      </w:r>
-      <w:r>
-        <w:rPr>
-          <w:lang w:val="fi-FI"/>
-        </w:rPr>
-        <w:t>, CV, S</w:t>
-      </w:r>
-      <w:r>
-        <w:rPr>
-          <w:lang w:val="fi-FI"/>
-        </w:rPr>
-        <w:t xml:space="preserve">ynopsis, </w:t>
-      </w:r>
-      <w:r>
-        <w:rPr>
-          <w:lang w:val="fi-FI"/>
-        </w:rPr>
-        <w:t>About me, Hobbies, Education, Experience, Skills, Gallery and Contact.</w:t>
-      </w:r>
-    </w:p>
-    <w:p>
-      <w:pPr>
-        <w:jc w:val="both"/>
-        <w:rPr>
-          <w:lang w:val="fi-FI"/>
-        </w:rPr>
-      </w:pPr>
-    </w:p>
-    <w:p>
-      <w:pPr>
-        <w:jc w:val="both"/>
-        <w:rPr>
-          <w:lang w:val="fi-FI"/>
-        </w:rPr>
-      </w:pPr>
-      <w:r>
-        <w:rPr>
-          <w:lang w:val="fi-FI"/>
-        </w:rPr>
-        <w:t xml:space="preserve">Mihin ympäristöön? Sivusto on Labranetin </w:t>
-      </w:r>
-      <w:r>
-        <w:rPr>
-          <w:lang w:val="fi-FI"/>
-        </w:rPr>
-        <w:t>verkossa, noudattaa HTML-standarttiin, toimi kaikilla selaimella ja myös mobiililaitteella.</w:t>
-      </w:r>
-    </w:p>
-    <w:p>
-      <w:pPr>
-        <w:jc w:val="both"/>
-        <w:rPr>
-          <w:lang w:val="fi-FI"/>
-        </w:rPr>
-      </w:pPr>
-    </w:p>
-    <w:p>
-      <w:pPr>
-        <w:jc w:val="both"/>
-        <w:rPr>
-          <w:lang w:val="fi-FI"/>
-        </w:rPr>
-      </w:pPr>
-      <w:r>
-        <w:rPr>
-          <w:lang w:val="fi-FI"/>
-        </w:rPr>
-        <w:t xml:space="preserve">Turvallisuus? </w:t>
-      </w:r>
-      <w:r>
-        <w:rPr>
-          <w:lang w:val="fi-FI"/>
-        </w:rPr>
-        <w:t>Sivustolla ei ole salausta.</w:t>
-      </w:r>
-    </w:p>
-    <w:p>
-      <w:pPr>
-        <w:jc w:val="both"/>
-        <w:rPr>
-          <w:lang w:val="fi-FI"/>
-        </w:rPr>
-      </w:pPr>
-    </w:p>
-    <w:p>
-      <w:pPr>
-        <w:jc w:val="both"/>
-        <w:rPr>
-          <w:lang w:val="fi-FI"/>
-        </w:rPr>
-      </w:pPr>
-      <w:r>
-        <w:rPr>
-          <w:lang w:val="fi-FI"/>
-        </w:rPr>
-        <w:t>Layout/</w:t>
-      </w:r>
-      <w:r>
-        <w:rPr>
-          <w:lang w:val="fi-FI"/>
-        </w:rPr>
-        <w:t xml:space="preserve"> </w:t>
-      </w:r>
-      <w:r>
-        <w:rPr>
-          <w:lang w:val="fi-FI"/>
-        </w:rPr>
-        <w:t>Käyttöliittymä? Taustan ja tekstin värit ovat hyvin sopivat, sivustolla on kaksi väriteemaa. Sivu on hyvin täytetty.</w:t>
-      </w:r>
-    </w:p>
-    <w:p>
-      <w:pPr>
-        <w:jc w:val="both"/>
-        <w:rPr>
-          <w:lang w:val="fi-FI"/>
-        </w:rPr>
-      </w:pPr>
-    </w:p>
-    <w:p>
-      <w:pPr>
-        <w:jc w:val="both"/>
-        <w:rPr>
-          <w:lang w:val="fi-FI"/>
-        </w:rPr>
-      </w:pPr>
-      <w:r>
-        <w:rPr>
-          <w:lang w:val="fi-FI"/>
-        </w:rPr>
-        <w:t xml:space="preserve">Ylläpito? </w:t>
-      </w:r>
-      <w:r>
-        <w:rPr>
-          <w:lang w:val="fi-FI"/>
-        </w:rPr>
-        <w:t xml:space="preserve">Sivusto päivitetään </w:t>
-      </w:r>
-      <w:r>
-        <w:rPr>
-          <w:lang w:val="fi-FI"/>
-        </w:rPr>
-        <w:t>kolmen kuukauden välein.</w:t>
-      </w:r>
-    </w:p>
-    <w:p>
-      <w:pPr>
-        <w:jc w:val="both"/>
-        <w:rPr>
-          <w:lang w:val="fi-FI"/>
-        </w:rPr>
-      </w:pPr>
-    </w:p>
-    <w:p>
-      <w:pPr>
-        <w:jc w:val="both"/>
-        <w:rPr>
-          <w:lang w:val="fi-FI"/>
-        </w:rPr>
-      </w:pPr>
-      <w:r>
-        <w:rPr>
-          <w:lang w:val="fi-FI"/>
-        </w:rPr>
-        <w:t>Materiaalin k</w:t>
-      </w:r>
-      <w:r>
-        <w:rPr>
-          <w:lang w:val="fi-FI"/>
-        </w:rPr>
-        <w:t>erääminen ja medioiden käyttö? Sivustolla käytettiin omia kuvia ja kuvia netistä, jotka eivät vaati lisenssiä.</w:t>
-      </w:r>
-    </w:p>
-    <w:p>
-      <w:pPr>
-        <w:jc w:val="both"/>
-        <w:rPr>
-          <w:lang w:val="fi-FI"/>
-        </w:rPr>
-      </w:pPr>
-    </w:p>
-    <w:p>
-      <w:pPr>
-        <w:jc w:val="both"/>
-        <w:rPr>
-          <w:lang w:val="fi-FI"/>
-        </w:rPr>
-      </w:pPr>
-      <w:r>
-        <w:rPr>
-          <w:lang w:val="fi-FI"/>
-        </w:rPr>
-        <w:t>Tekijänoikeudet</w:t>
-      </w:r>
+        <w:t xml:space="preserve"> ja myös</w:t>
+      </w:r>
+      <w:r>
+        <w:rPr>
+          <w:lang w:val="fi-FI"/>
+        </w:rPr>
+        <w:t xml:space="preserve"> CV, </w:t>
+      </w:r>
+      <w:proofErr w:type="spellStart"/>
+      <w:r>
+        <w:rPr>
+          <w:lang w:val="fi-FI"/>
+        </w:rPr>
+        <w:t>About</w:t>
+      </w:r>
+      <w:proofErr w:type="spellEnd"/>
+      <w:r>
+        <w:rPr>
+          <w:lang w:val="fi-FI"/>
+        </w:rPr>
+        <w:t xml:space="preserve"> me, </w:t>
+      </w:r>
+      <w:proofErr w:type="spellStart"/>
+      <w:r>
+        <w:rPr>
+          <w:lang w:val="fi-FI"/>
+        </w:rPr>
+        <w:t>Hobbies</w:t>
+      </w:r>
+      <w:proofErr w:type="spellEnd"/>
+      <w:r>
+        <w:rPr>
+          <w:lang w:val="fi-FI"/>
+        </w:rPr>
+        <w:t xml:space="preserve">, </w:t>
+      </w:r>
+      <w:proofErr w:type="spellStart"/>
+      <w:r>
+        <w:rPr>
+          <w:lang w:val="fi-FI"/>
+        </w:rPr>
+        <w:t>Education</w:t>
+      </w:r>
+      <w:proofErr w:type="spellEnd"/>
+      <w:r>
+        <w:rPr>
+          <w:lang w:val="fi-FI"/>
+        </w:rPr>
+        <w:t xml:space="preserve">, </w:t>
+      </w:r>
+      <w:proofErr w:type="spellStart"/>
+      <w:r>
+        <w:rPr>
+          <w:lang w:val="fi-FI"/>
+        </w:rPr>
+        <w:t>Experience</w:t>
+      </w:r>
+      <w:proofErr w:type="spellEnd"/>
+      <w:r>
+        <w:rPr>
+          <w:lang w:val="fi-FI"/>
+        </w:rPr>
+        <w:t xml:space="preserve">, </w:t>
+      </w:r>
+      <w:proofErr w:type="spellStart"/>
+      <w:r>
+        <w:rPr>
+          <w:lang w:val="fi-FI"/>
+        </w:rPr>
+        <w:t>Skills</w:t>
+      </w:r>
+      <w:proofErr w:type="spellEnd"/>
+      <w:r>
+        <w:rPr>
+          <w:lang w:val="fi-FI"/>
+        </w:rPr>
+        <w:t xml:space="preserve">, </w:t>
+      </w:r>
+      <w:proofErr w:type="spellStart"/>
+      <w:r>
+        <w:rPr>
+          <w:lang w:val="fi-FI"/>
+        </w:rPr>
+        <w:t>Gallery</w:t>
+      </w:r>
+      <w:proofErr w:type="spellEnd"/>
+      <w:r>
+        <w:rPr>
+          <w:lang w:val="fi-FI"/>
+        </w:rPr>
+        <w:t xml:space="preserve"> and </w:t>
+      </w:r>
+      <w:proofErr w:type="spellStart"/>
+      <w:r>
+        <w:rPr>
+          <w:lang w:val="fi-FI"/>
+        </w:rPr>
+        <w:t>Contact</w:t>
+      </w:r>
+      <w:proofErr w:type="spellEnd"/>
       <w:r>
         <w:rPr>
           <w:lang w:val="fi-FI"/>
@@ -385,22 +367,340 @@
         <w:rPr>
           <w:lang w:val="fi-FI"/>
         </w:rPr>
-        <w:t xml:space="preserve"> Kaikki </w:t>
-      </w:r>
-      <w:r>
-        <w:rPr>
-          <w:lang w:val="fi-FI"/>
-        </w:rPr>
-        <w:t>oikeudet pidätetään</w:t>
-      </w:r>
-      <w:r>
-        <w:rPr>
-          <w:lang w:val="fi-FI"/>
-        </w:rPr>
-        <w:t xml:space="preserve"> (Copyright Dmitry Sklyarov).</w:t>
+        <w:t xml:space="preserve"> Aion lisätä </w:t>
+      </w:r>
+      <w:r>
+        <w:rPr>
+          <w:lang w:val="fi-FI"/>
+        </w:rPr>
+        <w:t xml:space="preserve">kohta </w:t>
+      </w:r>
+      <w:r>
+        <w:rPr>
+          <w:lang w:val="fi-FI"/>
+        </w:rPr>
+        <w:t>Synopsis</w:t>
+      </w:r>
+      <w:r>
+        <w:rPr>
+          <w:lang w:val="fi-FI"/>
+        </w:rPr>
+        <w:t>t</w:t>
+      </w:r>
+      <w:r>
+        <w:rPr>
+          <w:lang w:val="fi-FI"/>
+        </w:rPr>
+        <w:t>a</w:t>
+      </w:r>
+      <w:r>
+        <w:rPr>
+          <w:lang w:val="fi-FI"/>
+        </w:rPr>
+        <w:t xml:space="preserve">, </w:t>
+      </w:r>
+      <w:r>
+        <w:rPr>
+          <w:lang w:val="fi-FI"/>
+        </w:rPr>
+        <w:t>Rakennekaaviota.</w:t>
       </w:r>
       <w:bookmarkStart w:id="0" w:name="_GoBack"/>
       <w:bookmarkEnd w:id="0"/>
+    </w:p>
+    <w:p>
+      <w:pPr>
+        <w:jc w:val="both"/>
+        <w:rPr>
+          <w:lang w:val="fi-FI"/>
+        </w:rPr>
+      </w:pPr>
+    </w:p>
+    <w:p>
+      <w:pPr>
+        <w:jc w:val="both"/>
+        <w:rPr>
+          <w:lang w:val="fi-FI"/>
+        </w:rPr>
+      </w:pPr>
+      <w:r>
+        <w:rPr>
+          <w:lang w:val="fi-FI"/>
+        </w:rPr>
+        <w:t>Mihin ympäristöön?</w:t>
+      </w:r>
+    </w:p>
+    <w:p>
+      <w:pPr>
+        <w:jc w:val="both"/>
+        <w:rPr>
+          <w:lang w:val="fi-FI"/>
+        </w:rPr>
+      </w:pPr>
+      <w:r>
+        <w:rPr>
+          <w:lang w:val="fi-FI"/>
+        </w:rPr>
+        <w:t xml:space="preserve">Sivusto </w:t>
+      </w:r>
+      <w:r>
+        <w:rPr>
+          <w:lang w:val="fi-FI"/>
+        </w:rPr>
+        <w:t>julkaistaan</w:t>
+      </w:r>
+      <w:r>
+        <w:rPr>
+          <w:lang w:val="fi-FI"/>
+        </w:rPr>
+        <w:t xml:space="preserve"> </w:t>
+      </w:r>
+      <w:proofErr w:type="spellStart"/>
+      <w:r>
+        <w:rPr>
+          <w:lang w:val="fi-FI"/>
+        </w:rPr>
+        <w:t>Labranetin</w:t>
+      </w:r>
+      <w:proofErr w:type="spellEnd"/>
+      <w:r>
+        <w:rPr>
+          <w:lang w:val="fi-FI"/>
+        </w:rPr>
+        <w:t xml:space="preserve"> </w:t>
+      </w:r>
+      <w:r>
+        <w:rPr>
+          <w:lang w:val="fi-FI"/>
+        </w:rPr>
+        <w:t>verkossa, noudattaa HTML-standarttiin, toimi kaikilla selaimella ja myös mobiililaitteella.</w:t>
+      </w:r>
+    </w:p>
+    <w:p>
+      <w:pPr>
+        <w:jc w:val="both"/>
+        <w:rPr>
+          <w:lang w:val="fi-FI"/>
+        </w:rPr>
+      </w:pPr>
+    </w:p>
+    <w:p>
+      <w:pPr>
+        <w:jc w:val="both"/>
+        <w:outlineLvl w:val="0"/>
+        <w:rPr>
+          <w:lang w:val="fi-FI"/>
+        </w:rPr>
+      </w:pPr>
+      <w:r>
+        <w:rPr>
+          <w:lang w:val="fi-FI"/>
+        </w:rPr>
+        <w:t>Turvallisuus?</w:t>
+      </w:r>
+    </w:p>
+    <w:p>
+      <w:pPr>
+        <w:jc w:val="both"/>
+        <w:outlineLvl w:val="0"/>
+        <w:rPr>
+          <w:lang w:val="fi-FI"/>
+        </w:rPr>
+      </w:pPr>
+      <w:r>
+        <w:rPr>
+          <w:lang w:val="fi-FI"/>
+        </w:rPr>
+        <w:t>Sivustolla ei ole salausta.</w:t>
+      </w:r>
+    </w:p>
+    <w:p>
+      <w:pPr>
+        <w:jc w:val="both"/>
+        <w:rPr>
+          <w:lang w:val="fi-FI"/>
+        </w:rPr>
+      </w:pPr>
+    </w:p>
+    <w:p>
+      <w:pPr>
+        <w:jc w:val="both"/>
+        <w:rPr>
+          <w:lang w:val="fi-FI"/>
+        </w:rPr>
+      </w:pPr>
+      <w:r>
+        <w:rPr>
+          <w:lang w:val="fi-FI"/>
+        </w:rPr>
+        <w:t>Layout/</w:t>
+      </w:r>
+      <w:r>
+        <w:rPr>
+          <w:lang w:val="fi-FI"/>
+        </w:rPr>
+        <w:t xml:space="preserve"> </w:t>
+      </w:r>
+      <w:r>
+        <w:rPr>
+          <w:lang w:val="fi-FI"/>
+        </w:rPr>
+        <w:t>Käyttöliittymä?</w:t>
+      </w:r>
+    </w:p>
+    <w:p>
+      <w:pPr>
+        <w:jc w:val="both"/>
+        <w:rPr>
+          <w:lang w:val="fi-FI"/>
+        </w:rPr>
+      </w:pPr>
+      <w:r>
+        <w:rPr>
+          <w:lang w:val="fi-FI"/>
+        </w:rPr>
+        <w:t>Taustan ja tekstin värit ovat hyvin sopivat, sivustolla on kaksi väriteemaa. Sivu on hyvin täytetty.</w:t>
+      </w:r>
+    </w:p>
+    <w:p>
+      <w:pPr>
+        <w:jc w:val="both"/>
+        <w:rPr>
+          <w:lang w:val="fi-FI"/>
+        </w:rPr>
+      </w:pPr>
+    </w:p>
+    <w:p>
+      <w:pPr>
+        <w:jc w:val="both"/>
+        <w:outlineLvl w:val="0"/>
+        <w:rPr>
+          <w:lang w:val="fi-FI"/>
+        </w:rPr>
+      </w:pPr>
+      <w:r>
+        <w:rPr>
+          <w:lang w:val="fi-FI"/>
+        </w:rPr>
+        <w:t>Ylläpito?</w:t>
+      </w:r>
+    </w:p>
+    <w:p>
+      <w:pPr>
+        <w:jc w:val="both"/>
+        <w:outlineLvl w:val="0"/>
+        <w:rPr>
+          <w:lang w:val="fi-FI"/>
+        </w:rPr>
+      </w:pPr>
+      <w:r>
+        <w:rPr>
+          <w:lang w:val="fi-FI"/>
+        </w:rPr>
+        <w:t xml:space="preserve">Sivusto päivitetään </w:t>
+      </w:r>
+      <w:r>
+        <w:rPr>
+          <w:lang w:val="fi-FI"/>
+        </w:rPr>
+        <w:t>kolmen kuukauden välein.</w:t>
+      </w:r>
+    </w:p>
+    <w:p>
+      <w:pPr>
+        <w:jc w:val="both"/>
+        <w:rPr>
+          <w:lang w:val="fi-FI"/>
+        </w:rPr>
+      </w:pPr>
+    </w:p>
+    <w:p>
+      <w:pPr>
+        <w:jc w:val="both"/>
+        <w:rPr>
+          <w:lang w:val="fi-FI"/>
+        </w:rPr>
+      </w:pPr>
+      <w:r>
+        <w:rPr>
+          <w:lang w:val="fi-FI"/>
+        </w:rPr>
+        <w:t>Materiaalin k</w:t>
+      </w:r>
+      <w:r>
+        <w:rPr>
+          <w:lang w:val="fi-FI"/>
+        </w:rPr>
+        <w:t>erääminen ja medioiden käyttö?</w:t>
+      </w:r>
+    </w:p>
+    <w:p>
+      <w:pPr>
+        <w:jc w:val="both"/>
+        <w:rPr>
+          <w:lang w:val="fi-FI"/>
+        </w:rPr>
+      </w:pPr>
+      <w:r>
+        <w:rPr>
+          <w:lang w:val="fi-FI"/>
+        </w:rPr>
+        <w:t>Sivustolla käytettiin omia kuvia ja kuvia netistä, jotka eivät vaati lisenssiä.</w:t>
+      </w:r>
+    </w:p>
+    <w:p>
+      <w:pPr>
+        <w:jc w:val="both"/>
+        <w:rPr>
+          <w:lang w:val="fi-FI"/>
+        </w:rPr>
+      </w:pPr>
+    </w:p>
+    <w:p>
+      <w:pPr>
+        <w:jc w:val="both"/>
+        <w:rPr>
+          <w:lang w:val="fi-FI"/>
+        </w:rPr>
+      </w:pPr>
+      <w:r>
+        <w:rPr>
+          <w:lang w:val="fi-FI"/>
+        </w:rPr>
+        <w:t>Tekijänoikeudet</w:t>
+      </w:r>
+      <w:r>
+        <w:rPr>
+          <w:lang w:val="fi-FI"/>
+        </w:rPr>
+        <w:t>?</w:t>
+      </w:r>
+    </w:p>
+    <w:p>
+      <w:pPr>
+        <w:jc w:val="both"/>
+        <w:rPr>
+          <w:lang w:val="fi-FI"/>
+        </w:rPr>
+      </w:pPr>
+      <w:r>
+        <w:rPr>
+          <w:lang w:val="fi-FI"/>
+        </w:rPr>
+        <w:t xml:space="preserve">Kaikki </w:t>
+      </w:r>
+      <w:r>
+        <w:rPr>
+          <w:lang w:val="fi-FI"/>
+        </w:rPr>
+        <w:t>oikeudet pidätetään</w:t>
+      </w:r>
+      <w:r>
+        <w:rPr>
+          <w:lang w:val="fi-FI"/>
+        </w:rPr>
+        <w:t xml:space="preserve"> (Copyright Dmitry Sklyarov).</w:t>
+      </w:r>
     </w:p>
     <w:sectPr>
       <w:pgSz w:w="11900" w:h="16840"/>

</xml_diff>

<commit_message>
Added translate.docx, synopsis html and css, modified my_page
</commit_message>
<xml_diff>
--- a/Web-tekniikat/my_page/documentation/synopsis.docx
+++ b/Web-tekniikat/my_page/documentation/synopsis.docx
@@ -4,7 +4,7 @@
   <w:body>
     <w:p>
       <w:pPr>
-        <w:jc w:val="both"/>
+        <w:jc w:val="center"/>
         <w:outlineLvl w:val="0"/>
         <w:rPr>
           <w:lang w:val="fi-FI"/>
@@ -14,403 +14,303 @@
         <w:rPr>
           <w:lang w:val="fi-FI"/>
         </w:rPr>
-        <w:t>Mitä tehdään?</w:t>
-      </w:r>
-    </w:p>
-    <w:p>
-      <w:pPr>
-        <w:jc w:val="both"/>
+        <w:t>SYNOPSIS.</w:t>
+      </w:r>
+    </w:p>
+    <w:p>
+      <w:pPr>
+        <w:jc w:val="center"/>
         <w:outlineLvl w:val="0"/>
         <w:rPr>
           <w:lang w:val="fi-FI"/>
         </w:rPr>
       </w:pPr>
-      <w:r>
-        <w:rPr>
-          <w:lang w:val="fi-FI"/>
-        </w:rPr>
-        <w:t>Tä</w:t>
-      </w:r>
-      <w:r>
-        <w:rPr>
-          <w:lang w:val="fi-FI"/>
-        </w:rPr>
-        <w:t>m</w:t>
-      </w:r>
-      <w:r>
-        <w:rPr>
-          <w:lang w:val="fi-FI"/>
-        </w:rPr>
-        <w:t xml:space="preserve">ä </w:t>
-      </w:r>
-      <w:r>
-        <w:rPr>
-          <w:lang w:val="fi-FI"/>
-        </w:rPr>
-        <w:t>sivusto on</w:t>
-      </w:r>
-      <w:r>
-        <w:rPr>
-          <w:lang w:val="fi-FI"/>
-        </w:rPr>
-        <w:t xml:space="preserve"> henkilökohtainen sivusto, </w:t>
-      </w:r>
-      <w:r>
-        <w:rPr>
-          <w:lang w:val="fi-FI"/>
-        </w:rPr>
-        <w:t>jossa on myös portfolio mukana.</w:t>
-      </w:r>
-    </w:p>
-    <w:p>
-      <w:pPr>
-        <w:jc w:val="both"/>
-        <w:rPr>
-          <w:lang w:val="fi-FI"/>
-        </w:rPr>
-      </w:pPr>
-    </w:p>
-    <w:p>
-      <w:pPr>
-        <w:jc w:val="both"/>
-        <w:outlineLvl w:val="0"/>
-        <w:rPr>
-          <w:lang w:val="fi-FI"/>
-        </w:rPr>
-      </w:pPr>
-      <w:r>
-        <w:rPr>
-          <w:lang w:val="fi-FI"/>
-        </w:rPr>
-        <w:t>Kenelle tehdään?</w:t>
-      </w:r>
-    </w:p>
-    <w:p>
-      <w:pPr>
-        <w:jc w:val="both"/>
-        <w:outlineLvl w:val="0"/>
-        <w:rPr>
-          <w:lang w:val="fi-FI"/>
-        </w:rPr>
-      </w:pPr>
-      <w:r>
-        <w:rPr>
-          <w:lang w:val="fi-FI"/>
-        </w:rPr>
-        <w:t>Sivusto on tehty opiskelu</w:t>
-      </w:r>
-      <w:r>
-        <w:rPr>
-          <w:lang w:val="fi-FI"/>
-        </w:rPr>
-        <w:t>ry</w:t>
-      </w:r>
-      <w:r>
-        <w:rPr>
-          <w:lang w:val="fi-FI"/>
-        </w:rPr>
-        <w:t>hmäll</w:t>
-      </w:r>
-      <w:r>
-        <w:rPr>
-          <w:lang w:val="fi-FI"/>
-        </w:rPr>
-        <w:t xml:space="preserve">e ja </w:t>
-      </w:r>
-      <w:r>
-        <w:rPr>
-          <w:lang w:val="fi-FI"/>
-        </w:rPr>
-        <w:t>työmar</w:t>
-      </w:r>
-      <w:r>
-        <w:rPr>
-          <w:lang w:val="fi-FI"/>
-        </w:rPr>
-        <w:t>kkinoille</w:t>
-      </w:r>
-      <w:r>
-        <w:rPr>
-          <w:lang w:val="fi-FI"/>
-        </w:rPr>
-        <w:t>.</w:t>
-      </w:r>
-    </w:p>
-    <w:p>
-      <w:pPr>
-        <w:jc w:val="both"/>
-        <w:rPr>
-          <w:lang w:val="fi-FI"/>
-        </w:rPr>
-      </w:pPr>
-    </w:p>
-    <w:p>
-      <w:pPr>
-        <w:jc w:val="both"/>
-        <w:outlineLvl w:val="0"/>
-        <w:rPr>
-          <w:lang w:val="fi-FI"/>
-        </w:rPr>
-      </w:pPr>
-      <w:r>
-        <w:rPr>
-          <w:lang w:val="fi-FI"/>
-        </w:rPr>
-        <w:t>Kuka tekee?</w:t>
-      </w:r>
-    </w:p>
-    <w:p>
-      <w:pPr>
-        <w:jc w:val="both"/>
-        <w:outlineLvl w:val="0"/>
-        <w:rPr>
-          <w:lang w:val="fi-FI"/>
-        </w:rPr>
-      </w:pPr>
-      <w:r>
-        <w:rPr>
-          <w:lang w:val="fi-FI"/>
-        </w:rPr>
-        <w:t xml:space="preserve">Tekijä on Dmitry Sklyarov, </w:t>
-      </w:r>
-      <w:proofErr w:type="spellStart"/>
-      <w:r>
-        <w:rPr>
-          <w:lang w:val="fi-FI"/>
-        </w:rPr>
-        <w:t>JAMKin</w:t>
-      </w:r>
-      <w:proofErr w:type="spellEnd"/>
-      <w:r>
-        <w:rPr>
-          <w:lang w:val="fi-FI"/>
-        </w:rPr>
-        <w:t xml:space="preserve"> opiskelija</w:t>
-      </w:r>
-      <w:r>
-        <w:rPr>
-          <w:lang w:val="fi-FI"/>
-        </w:rPr>
-        <w:t>.</w:t>
-      </w:r>
-    </w:p>
-    <w:p>
-      <w:pPr>
-        <w:jc w:val="both"/>
-        <w:rPr>
-          <w:lang w:val="fi-FI"/>
-        </w:rPr>
-      </w:pPr>
-    </w:p>
-    <w:p>
-      <w:pPr>
-        <w:jc w:val="both"/>
-        <w:rPr>
-          <w:lang w:val="fi-FI"/>
-        </w:rPr>
-      </w:pPr>
-      <w:r>
-        <w:rPr>
-          <w:lang w:val="fi-FI"/>
-        </w:rPr>
-        <w:t>Laajuus?</w:t>
-      </w:r>
-    </w:p>
-    <w:p>
-      <w:pPr>
-        <w:jc w:val="both"/>
-        <w:rPr>
-          <w:lang w:val="fi-FI"/>
-        </w:rPr>
-      </w:pPr>
-      <w:r>
-        <w:rPr>
-          <w:lang w:val="fi-FI"/>
-        </w:rPr>
-        <w:t>Sivustolla on 1 sivu – etusivu</w:t>
-      </w:r>
-      <w:r>
-        <w:rPr>
-          <w:lang w:val="fi-FI"/>
-        </w:rPr>
-        <w:t xml:space="preserve"> englannin kielellä</w:t>
-      </w:r>
-      <w:r>
-        <w:rPr>
-          <w:lang w:val="fi-FI"/>
-        </w:rPr>
-        <w:t xml:space="preserve">, jossa </w:t>
-      </w:r>
-      <w:r>
-        <w:rPr>
-          <w:lang w:val="fi-FI"/>
-        </w:rPr>
-        <w:t xml:space="preserve">löytyy </w:t>
-      </w:r>
-      <w:r>
-        <w:rPr>
-          <w:lang w:val="fi-FI"/>
-        </w:rPr>
-        <w:t>kaksi etusivua suomen ja venäjän kielellä</w:t>
-      </w:r>
-      <w:r>
-        <w:rPr>
-          <w:lang w:val="fi-FI"/>
-        </w:rPr>
-        <w:t xml:space="preserve"> ja myös</w:t>
-      </w:r>
-      <w:r>
-        <w:rPr>
-          <w:lang w:val="fi-FI"/>
-        </w:rPr>
-        <w:t xml:space="preserve"> CV, </w:t>
-      </w:r>
-      <w:proofErr w:type="spellStart"/>
-      <w:r>
-        <w:rPr>
-          <w:lang w:val="fi-FI"/>
-        </w:rPr>
-        <w:t>About</w:t>
-      </w:r>
-      <w:proofErr w:type="spellEnd"/>
-      <w:r>
-        <w:rPr>
-          <w:lang w:val="fi-FI"/>
-        </w:rPr>
-        <w:t xml:space="preserve"> me, </w:t>
-      </w:r>
-      <w:proofErr w:type="spellStart"/>
-      <w:r>
-        <w:rPr>
-          <w:lang w:val="fi-FI"/>
-        </w:rPr>
-        <w:t>Hobbies</w:t>
-      </w:r>
-      <w:proofErr w:type="spellEnd"/>
-      <w:r>
-        <w:rPr>
-          <w:lang w:val="fi-FI"/>
-        </w:rPr>
-        <w:t xml:space="preserve">, </w:t>
-      </w:r>
-      <w:proofErr w:type="spellStart"/>
-      <w:r>
-        <w:rPr>
-          <w:lang w:val="fi-FI"/>
-        </w:rPr>
-        <w:t>Education</w:t>
-      </w:r>
-      <w:proofErr w:type="spellEnd"/>
-      <w:r>
-        <w:rPr>
-          <w:lang w:val="fi-FI"/>
-        </w:rPr>
-        <w:t xml:space="preserve">, </w:t>
-      </w:r>
-      <w:proofErr w:type="spellStart"/>
-      <w:r>
-        <w:rPr>
-          <w:lang w:val="fi-FI"/>
-        </w:rPr>
-        <w:t>Experience</w:t>
-      </w:r>
-      <w:proofErr w:type="spellEnd"/>
-      <w:r>
-        <w:rPr>
-          <w:lang w:val="fi-FI"/>
-        </w:rPr>
-        <w:t xml:space="preserve">, </w:t>
-      </w:r>
-      <w:proofErr w:type="spellStart"/>
-      <w:r>
-        <w:rPr>
-          <w:lang w:val="fi-FI"/>
-        </w:rPr>
-        <w:t>Skills</w:t>
-      </w:r>
-      <w:proofErr w:type="spellEnd"/>
-      <w:r>
-        <w:rPr>
-          <w:lang w:val="fi-FI"/>
-        </w:rPr>
-        <w:t xml:space="preserve">, </w:t>
-      </w:r>
-      <w:proofErr w:type="spellStart"/>
-      <w:r>
-        <w:rPr>
-          <w:lang w:val="fi-FI"/>
-        </w:rPr>
-        <w:t>Gallery</w:t>
-      </w:r>
-      <w:proofErr w:type="spellEnd"/>
-      <w:r>
-        <w:rPr>
-          <w:lang w:val="fi-FI"/>
-        </w:rPr>
-        <w:t xml:space="preserve"> and </w:t>
-      </w:r>
-      <w:proofErr w:type="spellStart"/>
-      <w:r>
-        <w:rPr>
-          <w:lang w:val="fi-FI"/>
-        </w:rPr>
-        <w:t>Contact</w:t>
-      </w:r>
-      <w:proofErr w:type="spellEnd"/>
-      <w:r>
-        <w:rPr>
-          <w:lang w:val="fi-FI"/>
-        </w:rPr>
-        <w:t>.</w:t>
-      </w:r>
-      <w:r>
-        <w:rPr>
-          <w:lang w:val="fi-FI"/>
-        </w:rPr>
-        <w:t xml:space="preserve"> Aion lisätä </w:t>
-      </w:r>
-      <w:r>
-        <w:rPr>
-          <w:lang w:val="fi-FI"/>
-        </w:rPr>
-        <w:t xml:space="preserve">kohta </w:t>
-      </w:r>
-      <w:r>
-        <w:rPr>
-          <w:lang w:val="fi-FI"/>
-        </w:rPr>
-        <w:t>Synopsis</w:t>
-      </w:r>
-      <w:r>
-        <w:rPr>
-          <w:lang w:val="fi-FI"/>
-        </w:rPr>
-        <w:t>t</w:t>
-      </w:r>
-      <w:r>
-        <w:rPr>
-          <w:lang w:val="fi-FI"/>
-        </w:rPr>
-        <w:t>a</w:t>
-      </w:r>
-      <w:r>
-        <w:rPr>
-          <w:lang w:val="fi-FI"/>
-        </w:rPr>
-        <w:t xml:space="preserve">, </w:t>
-      </w:r>
-      <w:r>
-        <w:rPr>
-          <w:lang w:val="fi-FI"/>
-        </w:rPr>
-        <w:t>Rakennekaaviota.</w:t>
-      </w:r>
       <w:bookmarkStart w:id="0" w:name="_GoBack"/>
       <w:bookmarkEnd w:id="0"/>
     </w:p>
     <w:p>
       <w:pPr>
         <w:jc w:val="both"/>
+        <w:outlineLvl w:val="0"/>
+        <w:rPr>
+          <w:lang w:val="fi-FI"/>
+        </w:rPr>
+      </w:pPr>
+      <w:r>
+        <w:rPr>
+          <w:lang w:val="fi-FI"/>
+        </w:rPr>
+        <w:t>Mitä tehdään?</w:t>
+      </w:r>
+    </w:p>
+    <w:p>
+      <w:pPr>
+        <w:jc w:val="both"/>
+        <w:outlineLvl w:val="0"/>
+        <w:rPr>
+          <w:lang w:val="fi-FI"/>
+        </w:rPr>
+      </w:pPr>
+      <w:r>
+        <w:rPr>
+          <w:lang w:val="fi-FI"/>
+        </w:rPr>
+        <w:t>Tä</w:t>
+      </w:r>
+      <w:r>
+        <w:rPr>
+          <w:lang w:val="fi-FI"/>
+        </w:rPr>
+        <w:t>m</w:t>
+      </w:r>
+      <w:r>
+        <w:rPr>
+          <w:lang w:val="fi-FI"/>
+        </w:rPr>
+        <w:t xml:space="preserve">ä </w:t>
+      </w:r>
+      <w:r>
+        <w:rPr>
+          <w:lang w:val="fi-FI"/>
+        </w:rPr>
+        <w:t>sivusto on</w:t>
+      </w:r>
+      <w:r>
+        <w:rPr>
+          <w:lang w:val="fi-FI"/>
+        </w:rPr>
+        <w:t xml:space="preserve"> henkilökohtainen sivusto, </w:t>
+      </w:r>
+      <w:r>
+        <w:rPr>
+          <w:lang w:val="fi-FI"/>
+        </w:rPr>
+        <w:t>jossa on myös portfolio mukana.</w:t>
+      </w:r>
+    </w:p>
+    <w:p>
+      <w:pPr>
+        <w:jc w:val="both"/>
+        <w:rPr>
+          <w:lang w:val="fi-FI"/>
+        </w:rPr>
+      </w:pPr>
+    </w:p>
+    <w:p>
+      <w:pPr>
+        <w:jc w:val="both"/>
+        <w:outlineLvl w:val="0"/>
+        <w:rPr>
+          <w:lang w:val="fi-FI"/>
+        </w:rPr>
+      </w:pPr>
+      <w:r>
+        <w:rPr>
+          <w:lang w:val="fi-FI"/>
+        </w:rPr>
+        <w:t>Kenelle tehdään?</w:t>
+      </w:r>
+    </w:p>
+    <w:p>
+      <w:pPr>
+        <w:jc w:val="both"/>
+        <w:outlineLvl w:val="0"/>
+        <w:rPr>
+          <w:lang w:val="fi-FI"/>
+        </w:rPr>
+      </w:pPr>
+      <w:r>
+        <w:rPr>
+          <w:lang w:val="fi-FI"/>
+        </w:rPr>
+        <w:t>Sivusto on tehty opiskelu</w:t>
+      </w:r>
+      <w:r>
+        <w:rPr>
+          <w:lang w:val="fi-FI"/>
+        </w:rPr>
+        <w:t>ry</w:t>
+      </w:r>
+      <w:r>
+        <w:rPr>
+          <w:lang w:val="fi-FI"/>
+        </w:rPr>
+        <w:t>hmäll</w:t>
+      </w:r>
+      <w:r>
+        <w:rPr>
+          <w:lang w:val="fi-FI"/>
+        </w:rPr>
+        <w:t xml:space="preserve">e ja </w:t>
+      </w:r>
+      <w:r>
+        <w:rPr>
+          <w:lang w:val="fi-FI"/>
+        </w:rPr>
+        <w:t>työmar</w:t>
+      </w:r>
+      <w:r>
+        <w:rPr>
+          <w:lang w:val="fi-FI"/>
+        </w:rPr>
+        <w:t>kkinoille</w:t>
+      </w:r>
+      <w:r>
+        <w:rPr>
+          <w:lang w:val="fi-FI"/>
+        </w:rPr>
+        <w:t>.</w:t>
+      </w:r>
+    </w:p>
+    <w:p>
+      <w:pPr>
+        <w:jc w:val="both"/>
+        <w:rPr>
+          <w:lang w:val="fi-FI"/>
+        </w:rPr>
+      </w:pPr>
+    </w:p>
+    <w:p>
+      <w:pPr>
+        <w:jc w:val="both"/>
+        <w:outlineLvl w:val="0"/>
+        <w:rPr>
+          <w:lang w:val="fi-FI"/>
+        </w:rPr>
+      </w:pPr>
+      <w:r>
+        <w:rPr>
+          <w:lang w:val="fi-FI"/>
+        </w:rPr>
+        <w:t>Kuka tekee?</w:t>
+      </w:r>
+    </w:p>
+    <w:p>
+      <w:pPr>
+        <w:jc w:val="both"/>
+        <w:outlineLvl w:val="0"/>
+        <w:rPr>
+          <w:lang w:val="fi-FI"/>
+        </w:rPr>
+      </w:pPr>
+      <w:r>
+        <w:rPr>
+          <w:lang w:val="fi-FI"/>
+        </w:rPr>
+        <w:t>Tekijä on Dmitry Sklyarov, JAMKin opiskelija</w:t>
+      </w:r>
+      <w:r>
+        <w:rPr>
+          <w:lang w:val="fi-FI"/>
+        </w:rPr>
+        <w:t>.</w:t>
+      </w:r>
+    </w:p>
+    <w:p>
+      <w:pPr>
+        <w:jc w:val="both"/>
+        <w:rPr>
+          <w:lang w:val="fi-FI"/>
+        </w:rPr>
+      </w:pPr>
+    </w:p>
+    <w:p>
+      <w:pPr>
+        <w:jc w:val="both"/>
+        <w:rPr>
+          <w:lang w:val="fi-FI"/>
+        </w:rPr>
+      </w:pPr>
+      <w:r>
+        <w:rPr>
+          <w:lang w:val="fi-FI"/>
+        </w:rPr>
+        <w:t>Laajuus?</w:t>
+      </w:r>
+    </w:p>
+    <w:p>
+      <w:pPr>
+        <w:jc w:val="both"/>
+        <w:rPr>
+          <w:lang w:val="fi-FI"/>
+        </w:rPr>
+      </w:pPr>
+      <w:r>
+        <w:rPr>
+          <w:lang w:val="fi-FI"/>
+        </w:rPr>
+        <w:t>Sivustolla on 1 sivu – etusivu</w:t>
+      </w:r>
+      <w:r>
+        <w:rPr>
+          <w:lang w:val="fi-FI"/>
+        </w:rPr>
+        <w:t xml:space="preserve"> englannin kielellä</w:t>
+      </w:r>
+      <w:r>
+        <w:rPr>
+          <w:lang w:val="fi-FI"/>
+        </w:rPr>
+        <w:t xml:space="preserve">, jossa </w:t>
+      </w:r>
+      <w:r>
+        <w:rPr>
+          <w:lang w:val="fi-FI"/>
+        </w:rPr>
+        <w:t xml:space="preserve">löytyy </w:t>
+      </w:r>
+      <w:r>
+        <w:rPr>
+          <w:lang w:val="fi-FI"/>
+        </w:rPr>
+        <w:t>kaksi etusivua suomen ja venäjän kielellä</w:t>
+      </w:r>
+      <w:r>
+        <w:rPr>
+          <w:lang w:val="fi-FI"/>
+        </w:rPr>
+        <w:t xml:space="preserve"> ja myös</w:t>
+      </w:r>
+      <w:r>
+        <w:rPr>
+          <w:lang w:val="fi-FI"/>
+        </w:rPr>
+        <w:t xml:space="preserve"> CV, About me, Hobbies, Education, Experience, Skills, Gallery and Contact.</w:t>
+      </w:r>
+      <w:r>
+        <w:rPr>
+          <w:lang w:val="fi-FI"/>
+        </w:rPr>
+        <w:t xml:space="preserve"> Aion lisätä </w:t>
+      </w:r>
+      <w:r>
+        <w:rPr>
+          <w:lang w:val="fi-FI"/>
+        </w:rPr>
+        <w:t xml:space="preserve">kohta </w:t>
+      </w:r>
+      <w:r>
+        <w:rPr>
+          <w:lang w:val="fi-FI"/>
+        </w:rPr>
+        <w:t>Synopsis</w:t>
+      </w:r>
+      <w:r>
+        <w:rPr>
+          <w:lang w:val="fi-FI"/>
+        </w:rPr>
+        <w:t>t</w:t>
+      </w:r>
+      <w:r>
+        <w:rPr>
+          <w:lang w:val="fi-FI"/>
+        </w:rPr>
+        <w:t>a, Rakennekaaviota.</w:t>
+      </w:r>
+    </w:p>
+    <w:p>
+      <w:pPr>
+        <w:jc w:val="both"/>
         <w:rPr>
           <w:lang w:val="fi-FI"/>
         </w:rPr>
@@ -453,21 +353,7 @@
         <w:rPr>
           <w:lang w:val="fi-FI"/>
         </w:rPr>
-        <w:t xml:space="preserve"> </w:t>
-      </w:r>
-      <w:proofErr w:type="spellStart"/>
-      <w:r>
-        <w:rPr>
-          <w:lang w:val="fi-FI"/>
-        </w:rPr>
-        <w:t>Labranetin</w:t>
-      </w:r>
-      <w:proofErr w:type="spellEnd"/>
-      <w:r>
-        <w:rPr>
-          <w:lang w:val="fi-FI"/>
-        </w:rPr>
-        <w:t xml:space="preserve"> </w:t>
+        <w:t xml:space="preserve"> Labranetin </w:t>
       </w:r>
       <w:r>
         <w:rPr>
@@ -1109,14 +995,14 @@
     <w:lsdException w:name="Mention" w:semiHidden="1" w:unhideWhenUsed="1"/>
     <w:lsdException w:name="Smart Hyperlink" w:semiHidden="1" w:unhideWhenUsed="1"/>
   </w:latentStyles>
-  <w:style w:type="paragraph" w:default="1" w:styleId="Normal">
+  <w:style w:type="paragraph" w:default="1" w:styleId="a">
     <w:name w:val="Normal"/>
     <w:qFormat/>
   </w:style>
-  <w:style w:type="paragraph" w:styleId="Heading1">
+  <w:style w:type="paragraph" w:styleId="1">
     <w:name w:val="heading 1"/>
-    <w:basedOn w:val="Normal"/>
-    <w:link w:val="Heading1Char"/>
+    <w:basedOn w:val="a"/>
+    <w:link w:val="10"/>
     <w:uiPriority w:val="9"/>
     <w:qFormat/>
     <w:rsid w:val="004C7715"/>
@@ -1134,13 +1020,13 @@
       <w:lang w:eastAsia="en-GB"/>
     </w:rPr>
   </w:style>
-  <w:style w:type="character" w:default="1" w:styleId="DefaultParagraphFont">
+  <w:style w:type="character" w:default="1" w:styleId="a0">
     <w:name w:val="Default Paragraph Font"/>
     <w:uiPriority w:val="1"/>
     <w:semiHidden/>
     <w:unhideWhenUsed/>
   </w:style>
-  <w:style w:type="table" w:default="1" w:styleId="TableNormal">
+  <w:style w:type="table" w:default="1" w:styleId="a1">
     <w:name w:val="Normal Table"/>
     <w:uiPriority w:val="99"/>
     <w:semiHidden/>
@@ -1155,16 +1041,16 @@
       </w:tblCellMar>
     </w:tblPr>
   </w:style>
-  <w:style w:type="numbering" w:default="1" w:styleId="NoList">
+  <w:style w:type="numbering" w:default="1" w:styleId="a2">
     <w:name w:val="No List"/>
     <w:uiPriority w:val="99"/>
     <w:semiHidden/>
     <w:unhideWhenUsed/>
   </w:style>
-  <w:style w:type="character" w:customStyle="1" w:styleId="Heading1Char">
-    <w:name w:val="Heading 1 Char"/>
-    <w:basedOn w:val="DefaultParagraphFont"/>
-    <w:link w:val="Heading1"/>
+  <w:style w:type="character" w:customStyle="1" w:styleId="10">
+    <w:name w:val="Заголовок 1 Знак"/>
+    <w:basedOn w:val="a0"/>
+    <w:link w:val="1"/>
     <w:uiPriority w:val="9"/>
     <w:rsid w:val="004C7715"/>
     <w:rPr>
@@ -1179,12 +1065,12 @@
   </w:style>
   <w:style w:type="character" w:customStyle="1" w:styleId="apple-converted-space">
     <w:name w:val="apple-converted-space"/>
-    <w:basedOn w:val="DefaultParagraphFont"/>
+    <w:basedOn w:val="a0"/>
     <w:rsid w:val="004C7715"/>
   </w:style>
-  <w:style w:type="paragraph" w:styleId="NormalWeb">
+  <w:style w:type="paragraph" w:styleId="a3">
     <w:name w:val="Normal (Web)"/>
-    <w:basedOn w:val="Normal"/>
+    <w:basedOn w:val="a"/>
     <w:uiPriority w:val="99"/>
     <w:semiHidden/>
     <w:unhideWhenUsed/>

</xml_diff>